<commit_message>
Updating plan .docx file
</commit_message>
<xml_diff>
--- a/plan.docx
+++ b/plan.docx
@@ -46,7 +46,7 @@
           <w:szCs w:val="36"/>
           <w:lang w:val="en-US"/>
         </w:rPr>
-        <w:t>The Idea</w:t>
+        <w:t>Requirements</w:t>
       </w:r>
     </w:p>
     <w:p>
@@ -705,7 +705,21 @@
         <w:rPr>
           <w:lang w:val="en-US"/>
         </w:rPr>
-        <w:t>port, ClientHandler) – open the server on this port and listen to clients</w:t>
+        <w:t xml:space="preserve">port, </w:t>
+      </w:r>
+      <w:proofErr w:type="spellStart"/>
+      <w:r>
+        <w:rPr>
+          <w:lang w:val="en-US"/>
+        </w:rPr>
+        <w:t>ClientHandler</w:t>
+      </w:r>
+      <w:proofErr w:type="spellEnd"/>
+      <w:r>
+        <w:rPr>
+          <w:lang w:val="en-US"/>
+        </w:rPr>
+        <w:t>) – open the server on this port and listen to clients</w:t>
       </w:r>
     </w:p>
     <w:p>
@@ -754,13 +768,23 @@
         <w:tab/>
         <w:t xml:space="preserve">Class </w:t>
       </w:r>
-      <w:r>
-        <w:rPr>
-          <w:b/>
-          <w:bCs/>
-          <w:lang w:val="en-US"/>
-        </w:rPr>
-        <w:t xml:space="preserve">SerialServer </w:t>
+      <w:proofErr w:type="spellStart"/>
+      <w:r>
+        <w:rPr>
+          <w:b/>
+          <w:bCs/>
+          <w:lang w:val="en-US"/>
+        </w:rPr>
+        <w:t>SerialServer</w:t>
+      </w:r>
+      <w:proofErr w:type="spellEnd"/>
+      <w:r>
+        <w:rPr>
+          <w:b/>
+          <w:bCs/>
+          <w:lang w:val="en-US"/>
+        </w:rPr>
+        <w:t xml:space="preserve"> </w:t>
       </w:r>
       <w:r>
         <w:rPr>
@@ -782,13 +806,23 @@
         <w:tab/>
         <w:t xml:space="preserve">Class </w:t>
       </w:r>
-      <w:r>
-        <w:rPr>
-          <w:b/>
-          <w:bCs/>
-          <w:lang w:val="en-US"/>
-        </w:rPr>
-        <w:t xml:space="preserve">ParallelServer </w:t>
+      <w:proofErr w:type="spellStart"/>
+      <w:r>
+        <w:rPr>
+          <w:b/>
+          <w:bCs/>
+          <w:lang w:val="en-US"/>
+        </w:rPr>
+        <w:t>ParallelServer</w:t>
+      </w:r>
+      <w:proofErr w:type="spellEnd"/>
+      <w:r>
+        <w:rPr>
+          <w:b/>
+          <w:bCs/>
+          <w:lang w:val="en-US"/>
+        </w:rPr>
+        <w:t xml:space="preserve"> </w:t>
       </w:r>
       <w:r>
         <w:rPr>
@@ -841,13 +875,23 @@
         <w:tab/>
         <w:t xml:space="preserve">Abstract class </w:t>
       </w:r>
-      <w:r>
-        <w:rPr>
-          <w:b/>
-          <w:bCs/>
-          <w:lang w:val="en-US"/>
-        </w:rPr>
-        <w:t xml:space="preserve">ClientHandler – </w:t>
+      <w:proofErr w:type="spellStart"/>
+      <w:r>
+        <w:rPr>
+          <w:b/>
+          <w:bCs/>
+          <w:lang w:val="en-US"/>
+        </w:rPr>
+        <w:t>ClientHandler</w:t>
+      </w:r>
+      <w:proofErr w:type="spellEnd"/>
+      <w:r>
+        <w:rPr>
+          <w:b/>
+          <w:bCs/>
+          <w:lang w:val="en-US"/>
+        </w:rPr>
+        <w:t xml:space="preserve"> – </w:t>
       </w:r>
       <w:r>
         <w:rPr>
@@ -874,6 +918,7 @@
         </w:rPr>
         <w:tab/>
       </w:r>
+      <w:proofErr w:type="spellStart"/>
       <w:proofErr w:type="gramStart"/>
       <w:r>
         <w:rPr>
@@ -885,14 +930,43 @@
         <w:rPr>
           <w:lang w:val="en-US"/>
         </w:rPr>
-        <w:t>Client(</w:t>
-      </w:r>
+        <w:t>Client</w:t>
+      </w:r>
+      <w:proofErr w:type="spellEnd"/>
+      <w:r>
+        <w:rPr>
+          <w:lang w:val="en-US"/>
+        </w:rPr>
+        <w:t>(</w:t>
+      </w:r>
+      <w:proofErr w:type="spellStart"/>
       <w:proofErr w:type="gramEnd"/>
       <w:r>
         <w:rPr>
           <w:lang w:val="en-US"/>
         </w:rPr>
-        <w:t xml:space="preserve">inputStream, outputStream) </w:t>
+        <w:t>inputStream</w:t>
+      </w:r>
+      <w:proofErr w:type="spellEnd"/>
+      <w:r>
+        <w:rPr>
+          <w:lang w:val="en-US"/>
+        </w:rPr>
+        <w:t xml:space="preserve">, </w:t>
+      </w:r>
+      <w:proofErr w:type="spellStart"/>
+      <w:r>
+        <w:rPr>
+          <w:lang w:val="en-US"/>
+        </w:rPr>
+        <w:t>outputStream</w:t>
+      </w:r>
+      <w:proofErr w:type="spellEnd"/>
+      <w:r>
+        <w:rPr>
+          <w:lang w:val="en-US"/>
+        </w:rPr>
+        <w:t xml:space="preserve">) </w:t>
       </w:r>
     </w:p>
     <w:p>
@@ -928,8 +1002,16 @@
         <w:rPr>
           <w:lang w:val="en-US"/>
         </w:rPr>
-        <w:t>implements ClientHandler</w:t>
-      </w:r>
+        <w:t xml:space="preserve">implements </w:t>
+      </w:r>
+      <w:proofErr w:type="spellStart"/>
+      <w:r>
+        <w:rPr>
+          <w:lang w:val="en-US"/>
+        </w:rPr>
+        <w:t>ClientHandler</w:t>
+      </w:r>
+      <w:proofErr w:type="spellEnd"/>
       <w:r>
         <w:rPr>
           <w:lang w:val="en-US"/>
@@ -974,8 +1056,29 @@
           <w:lang w:val="en-US"/>
         </w:rPr>
         <w:tab/>
-        <w:t>cacheManager: CacheManager</w:t>
-      </w:r>
+      </w:r>
+      <w:proofErr w:type="spellStart"/>
+      <w:r>
+        <w:rPr>
+          <w:lang w:val="en-US"/>
+        </w:rPr>
+        <w:t>cacheManager</w:t>
+      </w:r>
+      <w:proofErr w:type="spellEnd"/>
+      <w:r>
+        <w:rPr>
+          <w:lang w:val="en-US"/>
+        </w:rPr>
+        <w:t xml:space="preserve">: </w:t>
+      </w:r>
+      <w:proofErr w:type="spellStart"/>
+      <w:r>
+        <w:rPr>
+          <w:lang w:val="en-US"/>
+        </w:rPr>
+        <w:t>CacheManager</w:t>
+      </w:r>
+      <w:proofErr w:type="spellEnd"/>
     </w:p>
     <w:p>
       <w:pPr>
@@ -990,13 +1093,68 @@
         </w:rPr>
         <w:t xml:space="preserve">Class </w:t>
       </w:r>
-      <w:r>
-        <w:rPr>
-          <w:b/>
-          <w:bCs/>
-          <w:lang w:val="en-US"/>
-        </w:rPr>
-        <w:t>DFSSolver, BFSSolver, BestFSSolver, A</w:t>
+      <w:proofErr w:type="spellStart"/>
+      <w:r>
+        <w:rPr>
+          <w:b/>
+          <w:bCs/>
+          <w:lang w:val="en-US"/>
+        </w:rPr>
+        <w:t>DFSSolver</w:t>
+      </w:r>
+      <w:proofErr w:type="spellEnd"/>
+      <w:r>
+        <w:rPr>
+          <w:b/>
+          <w:bCs/>
+          <w:lang w:val="en-US"/>
+        </w:rPr>
+        <w:t xml:space="preserve">, </w:t>
+      </w:r>
+      <w:proofErr w:type="spellStart"/>
+      <w:r>
+        <w:rPr>
+          <w:b/>
+          <w:bCs/>
+          <w:lang w:val="en-US"/>
+        </w:rPr>
+        <w:t>BFSSolver</w:t>
+      </w:r>
+      <w:proofErr w:type="spellEnd"/>
+      <w:r>
+        <w:rPr>
+          <w:b/>
+          <w:bCs/>
+          <w:lang w:val="en-US"/>
+        </w:rPr>
+        <w:t xml:space="preserve">, </w:t>
+      </w:r>
+      <w:proofErr w:type="spellStart"/>
+      <w:r>
+        <w:rPr>
+          <w:b/>
+          <w:bCs/>
+          <w:lang w:val="en-US"/>
+        </w:rPr>
+        <w:t>BestFSSolver</w:t>
+      </w:r>
+      <w:proofErr w:type="spellEnd"/>
+      <w:r>
+        <w:rPr>
+          <w:b/>
+          <w:bCs/>
+          <w:lang w:val="en-US"/>
+        </w:rPr>
+        <w:t xml:space="preserve">, </w:t>
+      </w:r>
+      <w:proofErr w:type="spellStart"/>
+      <w:r>
+        <w:rPr>
+          <w:b/>
+          <w:bCs/>
+          <w:lang w:val="en-US"/>
+        </w:rPr>
+        <w:t>A</w:t>
       </w:r>
       <w:r>
         <w:rPr>
@@ -1014,6 +1172,7 @@
         </w:rPr>
         <w:t>tarSolver</w:t>
       </w:r>
+      <w:proofErr w:type="spellEnd"/>
       <w:r>
         <w:rPr>
           <w:lang w:val="en-US"/>
@@ -1044,7 +1203,35 @@
         <w:rPr>
           <w:lang w:val="en-US"/>
         </w:rPr>
-        <w:t>&lt;ProblemType, SolutionType&gt;</w:t>
+        <w:t>&lt;</w:t>
+      </w:r>
+      <w:proofErr w:type="spellStart"/>
+      <w:r>
+        <w:rPr>
+          <w:lang w:val="en-US"/>
+        </w:rPr>
+        <w:t>ProblemType</w:t>
+      </w:r>
+      <w:proofErr w:type="spellEnd"/>
+      <w:r>
+        <w:rPr>
+          <w:lang w:val="en-US"/>
+        </w:rPr>
+        <w:t xml:space="preserve">, </w:t>
+      </w:r>
+      <w:proofErr w:type="spellStart"/>
+      <w:r>
+        <w:rPr>
+          <w:lang w:val="en-US"/>
+        </w:rPr>
+        <w:t>SolutionType</w:t>
+      </w:r>
+      <w:proofErr w:type="spellEnd"/>
+      <w:r>
+        <w:rPr>
+          <w:lang w:val="en-US"/>
+        </w:rPr>
+        <w:t>&gt;</w:t>
       </w:r>
       <w:r>
         <w:rPr>
@@ -1057,133 +1244,152 @@
         <w:rPr>
           <w:lang w:val="en-US"/>
         </w:rPr>
-        <w:t>method</w:t>
-      </w:r>
-      <w:bookmarkStart w:id="0" w:name="_GoBack"/>
-      <w:bookmarkEnd w:id="0"/>
+        <w:t xml:space="preserve">method </w:t>
+      </w:r>
+      <w:r>
+        <w:rPr>
+          <w:lang w:val="en-US"/>
+        </w:rPr>
+        <w:t>.</w:t>
+      </w:r>
+      <w:proofErr w:type="gramEnd"/>
+    </w:p>
+    <w:p>
+      <w:pPr>
+        <w:rPr>
+          <w:b/>
+          <w:bCs/>
+          <w:lang w:val="en-US"/>
+        </w:rPr>
+      </w:pPr>
+      <w:r>
+        <w:rPr>
+          <w:lang w:val="en-US"/>
+        </w:rPr>
+        <w:tab/>
+        <w:t xml:space="preserve">Abstract class </w:t>
+      </w:r>
+      <w:r>
+        <w:rPr>
+          <w:b/>
+          <w:bCs/>
+          <w:lang w:val="en-US"/>
+        </w:rPr>
+        <w:t>Solver:</w:t>
+      </w:r>
+    </w:p>
+    <w:p>
+      <w:pPr>
+        <w:rPr>
+          <w:lang w:val="en-US"/>
+        </w:rPr>
+      </w:pPr>
+      <w:r>
+        <w:rPr>
+          <w:b/>
+          <w:bCs/>
+          <w:lang w:val="en-US"/>
+        </w:rPr>
+        <w:tab/>
+      </w:r>
+      <w:r>
+        <w:rPr>
+          <w:b/>
+          <w:bCs/>
+          <w:lang w:val="en-US"/>
+        </w:rPr>
+        <w:tab/>
+      </w:r>
+      <w:r>
+        <w:rPr>
+          <w:lang w:val="en-US"/>
+        </w:rPr>
+        <w:t>Solve&lt;</w:t>
+      </w:r>
+      <w:proofErr w:type="spellStart"/>
+      <w:r>
+        <w:rPr>
+          <w:lang w:val="en-US"/>
+        </w:rPr>
+        <w:t>ProblemType</w:t>
+      </w:r>
+      <w:proofErr w:type="spellEnd"/>
+      <w:r>
+        <w:rPr>
+          <w:lang w:val="en-US"/>
+        </w:rPr>
+        <w:t xml:space="preserve">, </w:t>
+      </w:r>
+      <w:proofErr w:type="spellStart"/>
+      <w:r>
+        <w:rPr>
+          <w:lang w:val="en-US"/>
+        </w:rPr>
+        <w:t>SolutionType</w:t>
+      </w:r>
+      <w:proofErr w:type="spellEnd"/>
+      <w:proofErr w:type="gramStart"/>
+      <w:r>
+        <w:rPr>
+          <w:lang w:val="en-US"/>
+        </w:rPr>
+        <w:t>&gt;(</w:t>
+      </w:r>
+      <w:proofErr w:type="gramEnd"/>
+      <w:r>
+        <w:rPr>
+          <w:lang w:val="en-US"/>
+        </w:rPr>
+        <w:t xml:space="preserve">) </w:t>
+      </w:r>
+    </w:p>
+    <w:p>
+      <w:pPr>
+        <w:rPr>
+          <w:lang w:val="en-US"/>
+        </w:rPr>
+      </w:pPr>
+      <w:r>
+        <w:rPr>
+          <w:lang w:val="en-US"/>
+        </w:rPr>
+        <w:tab/>
+        <w:t>this class will handle the algorithm client according to the solver (</w:t>
+      </w:r>
+      <w:r>
+        <w:t>DFS,</w:t>
+      </w:r>
       <w:r>
         <w:rPr>
           <w:lang w:val="en-US"/>
         </w:rPr>
         <w:t xml:space="preserve"> </w:t>
       </w:r>
-      <w:r>
-        <w:rPr>
-          <w:lang w:val="en-US"/>
-        </w:rPr>
-        <w:t>.</w:t>
-      </w:r>
+      <w:proofErr w:type="gramStart"/>
+      <w:r>
+        <w:t>BFS</w:t>
+      </w:r>
+      <w:r>
+        <w:rPr>
+          <w:lang w:val="en-US"/>
+        </w:rPr>
+        <w:t xml:space="preserve"> </w:t>
+      </w:r>
+      <w:r>
+        <w:t>,</w:t>
+      </w:r>
+      <w:proofErr w:type="spellStart"/>
+      <w:r>
+        <w:t>BestFS</w:t>
+      </w:r>
+      <w:proofErr w:type="spellEnd"/>
       <w:proofErr w:type="gramEnd"/>
-    </w:p>
-    <w:p>
-      <w:pPr>
-        <w:rPr>
-          <w:b/>
-          <w:bCs/>
-          <w:lang w:val="en-US"/>
-        </w:rPr>
-      </w:pPr>
-      <w:r>
-        <w:rPr>
-          <w:lang w:val="en-US"/>
-        </w:rPr>
-        <w:tab/>
-        <w:t xml:space="preserve">Abstract class </w:t>
-      </w:r>
-      <w:r>
-        <w:rPr>
-          <w:b/>
-          <w:bCs/>
-          <w:lang w:val="en-US"/>
-        </w:rPr>
-        <w:t>Solver:</w:t>
-      </w:r>
-    </w:p>
-    <w:p>
-      <w:pPr>
-        <w:rPr>
-          <w:lang w:val="en-US"/>
-        </w:rPr>
-      </w:pPr>
-      <w:r>
-        <w:rPr>
-          <w:b/>
-          <w:bCs/>
-          <w:lang w:val="en-US"/>
-        </w:rPr>
-        <w:tab/>
-      </w:r>
-      <w:r>
-        <w:rPr>
-          <w:b/>
-          <w:bCs/>
-          <w:lang w:val="en-US"/>
-        </w:rPr>
-        <w:tab/>
-      </w:r>
-      <w:r>
-        <w:rPr>
-          <w:lang w:val="en-US"/>
-        </w:rPr>
-        <w:t>Solve&lt;ProblemType, SolutionType</w:t>
-      </w:r>
-      <w:proofErr w:type="gramStart"/>
-      <w:r>
-        <w:rPr>
-          <w:lang w:val="en-US"/>
-        </w:rPr>
-        <w:t>&gt;(</w:t>
-      </w:r>
-      <w:proofErr w:type="gramEnd"/>
-      <w:r>
-        <w:rPr>
-          <w:lang w:val="en-US"/>
-        </w:rPr>
-        <w:t xml:space="preserve">) </w:t>
-      </w:r>
-    </w:p>
-    <w:p>
-      <w:pPr>
-        <w:rPr>
-          <w:lang w:val="en-US"/>
-        </w:rPr>
-      </w:pPr>
-      <w:r>
-        <w:rPr>
-          <w:lang w:val="en-US"/>
-        </w:rPr>
-        <w:tab/>
-        <w:t>this class will handle the algorithm client according to the solver (</w:t>
-      </w:r>
-      <w:r>
-        <w:t>DFS,</w:t>
-      </w:r>
       <w:r>
         <w:rPr>
           <w:lang w:val="en-US"/>
         </w:rPr>
         <w:t xml:space="preserve"> </w:t>
       </w:r>
-      <w:proofErr w:type="gramStart"/>
-      <w:r>
-        <w:t>BFS</w:t>
-      </w:r>
-      <w:r>
-        <w:rPr>
-          <w:lang w:val="en-US"/>
-        </w:rPr>
-        <w:t xml:space="preserve"> </w:t>
-      </w:r>
-      <w:r>
-        <w:t>,BestFS</w:t>
-      </w:r>
-      <w:proofErr w:type="gramEnd"/>
-      <w:r>
-        <w:rPr>
-          <w:lang w:val="en-US"/>
-        </w:rPr>
-        <w:t xml:space="preserve"> </w:t>
-      </w:r>
       <w:r>
         <w:t>,A*</w:t>
       </w:r>
@@ -1211,7 +1417,21 @@
         <w:rPr>
           <w:lang w:val="en-US"/>
         </w:rPr>
-        <w:t>save uneccesary calculations.</w:t>
+        <w:t xml:space="preserve">save </w:t>
+      </w:r>
+      <w:proofErr w:type="spellStart"/>
+      <w:r>
+        <w:rPr>
+          <w:lang w:val="en-US"/>
+        </w:rPr>
+        <w:t>uneccesary</w:t>
+      </w:r>
+      <w:proofErr w:type="spellEnd"/>
+      <w:r>
+        <w:rPr>
+          <w:lang w:val="en-US"/>
+        </w:rPr>
+        <w:t xml:space="preserve"> calculations.</w:t>
       </w:r>
     </w:p>
     <w:p>
@@ -1419,7 +1639,7 @@
           </mc:Choice>
           <mc:Fallback>
             <w:pict>
-              <v:rect w14:anchorId="0003A78C" id="Rectangle 2" o:spid="_x0000_s1026" style="position:absolute;margin-left:192.75pt;margin-top:16.7pt;width:122.65pt;height:40.4pt;z-index:251659264;visibility:visible;mso-wrap-style:square;mso-width-percent:0;mso-wrap-distance-left:9pt;mso-wrap-distance-top:0;mso-wrap-distance-right:9pt;mso-wrap-distance-bottom:0;mso-position-horizontal:absolute;mso-position-horizontal-relative:text;mso-position-vertical:absolute;mso-position-vertical-relative:text;mso-width-percent:0;mso-width-relative:margin;v-text-anchor:middle" o:gfxdata="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" fillcolor="#9ecb81 [2169]" strokecolor="#4472c4 [3204]" strokeweight=".5pt">
+              <v:rect w14:anchorId="0D22F640" id="Rectangle 2" o:spid="_x0000_s1026" style="position:absolute;margin-left:192.75pt;margin-top:16.7pt;width:122.65pt;height:40.4pt;z-index:251659264;visibility:visible;mso-wrap-style:square;mso-width-percent:0;mso-wrap-distance-left:9pt;mso-wrap-distance-top:0;mso-wrap-distance-right:9pt;mso-wrap-distance-bottom:0;mso-position-horizontal:absolute;mso-position-horizontal-relative:text;mso-position-vertical:absolute;mso-position-vertical-relative:text;mso-width-percent:0;mso-width-relative:margin;v-text-anchor:middle" o:gfxdata="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" fillcolor="#9ecb81 [2169]" strokecolor="#4472c4 [3204]" strokeweight=".5pt">
                 <v:fill color2="#8ac066 [2617]" rotate="t" colors="0 #b5d5a7;.5 #aace99;1 #9cca86" focus="100%" type="gradient">
                   <o:fill v:ext="view" type="gradientUnscaled"/>
                 </v:fill>
@@ -1557,6 +1777,10 @@
     <w:p>
       <w:pPr>
         <w:rPr>
+          <w:b/>
+          <w:bCs/>
+          <w:sz w:val="36"/>
+          <w:szCs w:val="36"/>
           <w:lang w:val="en-US"/>
         </w:rPr>
       </w:pPr>
@@ -1683,6 +1907,391 @@
         </w:rPr>
         <w:tab/>
       </w:r>
+    </w:p>
+    <w:p>
+      <w:pPr>
+        <w:rPr>
+          <w:b/>
+          <w:bCs/>
+          <w:sz w:val="36"/>
+          <w:szCs w:val="36"/>
+          <w:lang w:val="en-US"/>
+        </w:rPr>
+      </w:pPr>
+    </w:p>
+    <w:p>
+      <w:pPr>
+        <w:rPr>
+          <w:b/>
+          <w:bCs/>
+          <w:sz w:val="36"/>
+          <w:szCs w:val="36"/>
+          <w:lang w:val="en-US"/>
+        </w:rPr>
+      </w:pPr>
+    </w:p>
+    <w:p>
+      <w:pPr>
+        <w:rPr>
+          <w:b/>
+          <w:bCs/>
+          <w:sz w:val="36"/>
+          <w:szCs w:val="36"/>
+          <w:lang w:val="en-US"/>
+        </w:rPr>
+      </w:pPr>
+    </w:p>
+    <w:p>
+      <w:pPr>
+        <w:rPr>
+          <w:b/>
+          <w:bCs/>
+          <w:sz w:val="36"/>
+          <w:szCs w:val="36"/>
+          <w:lang w:val="en-US"/>
+        </w:rPr>
+      </w:pPr>
+      <w:r>
+        <w:rPr>
+          <w:b/>
+          <w:bCs/>
+          <w:sz w:val="36"/>
+          <w:szCs w:val="36"/>
+          <w:lang w:val="en-US"/>
+        </w:rPr>
+        <w:lastRenderedPageBreak/>
+        <w:t>Coding</w:t>
+      </w:r>
+    </w:p>
+    <w:p>
+      <w:pPr>
+        <w:rPr>
+          <w:b/>
+          <w:bCs/>
+          <w:sz w:val="36"/>
+          <w:szCs w:val="36"/>
+          <w:lang w:val="en-US"/>
+        </w:rPr>
+      </w:pPr>
+    </w:p>
+    <w:p>
+      <w:pPr>
+        <w:rPr>
+          <w:b/>
+          <w:bCs/>
+          <w:i/>
+          <w:iCs/>
+          <w:sz w:val="32"/>
+          <w:szCs w:val="32"/>
+          <w:lang w:val="en-US"/>
+        </w:rPr>
+      </w:pPr>
+      <w:r>
+        <w:rPr>
+          <w:b/>
+          <w:bCs/>
+          <w:i/>
+          <w:iCs/>
+          <w:sz w:val="32"/>
+          <w:szCs w:val="32"/>
+          <w:lang w:val="en-US"/>
+        </w:rPr>
+        <w:t>Bottom – up approach:</w:t>
+      </w:r>
+    </w:p>
+    <w:p>
+      <w:pPr>
+        <w:rPr>
+          <w:sz w:val="36"/>
+          <w:szCs w:val="36"/>
+          <w:lang w:val="en-US"/>
+        </w:rPr>
+      </w:pPr>
+      <w:r>
+        <w:rPr>
+          <w:b/>
+          <w:bCs/>
+          <w:sz w:val="36"/>
+          <w:szCs w:val="36"/>
+          <w:lang w:val="en-US"/>
+        </w:rPr>
+        <w:tab/>
+      </w:r>
+    </w:p>
+    <w:p>
+      <w:pPr>
+        <w:rPr>
+          <w:lang w:val="en-US"/>
+        </w:rPr>
+      </w:pPr>
+      <w:r>
+        <w:rPr>
+          <w:lang w:val="en-US"/>
+        </w:rPr>
+        <w:tab/>
+        <w:t>1. solver</w:t>
+      </w:r>
+    </w:p>
+    <w:p>
+      <w:pPr>
+        <w:rPr>
+          <w:lang w:val="en-US"/>
+        </w:rPr>
+      </w:pPr>
+      <w:r>
+        <w:rPr>
+          <w:lang w:val="en-US"/>
+        </w:rPr>
+        <w:tab/>
+      </w:r>
+      <w:r>
+        <w:rPr>
+          <w:lang w:val="en-US"/>
+        </w:rPr>
+        <w:tab/>
+        <w:t>- abstract class</w:t>
+      </w:r>
+    </w:p>
+    <w:p>
+      <w:pPr>
+        <w:rPr>
+          <w:lang w:val="en-US"/>
+        </w:rPr>
+      </w:pPr>
+      <w:r>
+        <w:rPr>
+          <w:lang w:val="en-US"/>
+        </w:rPr>
+        <w:tab/>
+      </w:r>
+      <w:r>
+        <w:rPr>
+          <w:lang w:val="en-US"/>
+        </w:rPr>
+        <w:tab/>
+        <w:t xml:space="preserve">- BFS, </w:t>
+      </w:r>
+      <w:proofErr w:type="gramStart"/>
+      <w:r>
+        <w:rPr>
+          <w:lang w:val="en-US"/>
+        </w:rPr>
+        <w:t>DFS,..</w:t>
+      </w:r>
+      <w:proofErr w:type="gramEnd"/>
+      <w:r>
+        <w:rPr>
+          <w:lang w:val="en-US"/>
+        </w:rPr>
+        <w:t xml:space="preserve"> solver classes.</w:t>
+      </w:r>
+    </w:p>
+    <w:p>
+      <w:pPr>
+        <w:rPr>
+          <w:lang w:val="en-US"/>
+        </w:rPr>
+      </w:pPr>
+      <w:r>
+        <w:rPr>
+          <w:lang w:val="en-US"/>
+        </w:rPr>
+        <w:t>-------------------------------------------------------------------------------------</w:t>
+      </w:r>
+    </w:p>
+    <w:p>
+      <w:pPr>
+        <w:rPr>
+          <w:lang w:val="en-US"/>
+        </w:rPr>
+      </w:pPr>
+      <w:r>
+        <w:rPr>
+          <w:lang w:val="en-US"/>
+        </w:rPr>
+        <w:tab/>
+        <w:t>2. Client Handler</w:t>
+      </w:r>
+    </w:p>
+    <w:p>
+      <w:pPr>
+        <w:rPr>
+          <w:lang w:val="en-US"/>
+        </w:rPr>
+      </w:pPr>
+      <w:r>
+        <w:rPr>
+          <w:lang w:val="en-US"/>
+        </w:rPr>
+        <w:tab/>
+      </w:r>
+      <w:r>
+        <w:rPr>
+          <w:lang w:val="en-US"/>
+        </w:rPr>
+        <w:tab/>
+        <w:t>- abstract class</w:t>
+      </w:r>
+    </w:p>
+    <w:p>
+      <w:pPr>
+        <w:rPr>
+          <w:lang w:val="en-US"/>
+        </w:rPr>
+      </w:pPr>
+      <w:r>
+        <w:rPr>
+          <w:lang w:val="en-US"/>
+        </w:rPr>
+        <w:tab/>
+      </w:r>
+      <w:r>
+        <w:rPr>
+          <w:lang w:val="en-US"/>
+        </w:rPr>
+        <w:tab/>
+        <w:t>- algorithm handler class</w:t>
+      </w:r>
+    </w:p>
+    <w:p>
+      <w:pPr>
+        <w:rPr>
+          <w:lang w:val="en-US"/>
+        </w:rPr>
+      </w:pPr>
+      <w:r>
+        <w:rPr>
+          <w:lang w:val="en-US"/>
+        </w:rPr>
+        <w:t>-------------------------------------------------------------------------------------</w:t>
+      </w:r>
+    </w:p>
+    <w:p>
+      <w:pPr>
+        <w:rPr>
+          <w:lang w:val="en-US"/>
+        </w:rPr>
+      </w:pPr>
+      <w:r>
+        <w:rPr>
+          <w:lang w:val="en-US"/>
+        </w:rPr>
+        <w:tab/>
+        <w:t>3. Server</w:t>
+      </w:r>
+    </w:p>
+    <w:p>
+      <w:pPr>
+        <w:rPr>
+          <w:lang w:val="en-US"/>
+        </w:rPr>
+      </w:pPr>
+      <w:r>
+        <w:rPr>
+          <w:lang w:val="en-US"/>
+        </w:rPr>
+        <w:tab/>
+      </w:r>
+      <w:r>
+        <w:rPr>
+          <w:lang w:val="en-US"/>
+        </w:rPr>
+        <w:tab/>
+        <w:t>- abstract class</w:t>
+      </w:r>
+      <w:bookmarkStart w:id="0" w:name="_GoBack"/>
+      <w:bookmarkEnd w:id="0"/>
+    </w:p>
+    <w:p>
+      <w:pPr>
+        <w:rPr>
+          <w:lang w:val="en-US"/>
+        </w:rPr>
+      </w:pPr>
+      <w:r>
+        <w:rPr>
+          <w:lang w:val="en-US"/>
+        </w:rPr>
+        <w:tab/>
+      </w:r>
+      <w:r>
+        <w:rPr>
+          <w:lang w:val="en-US"/>
+        </w:rPr>
+        <w:tab/>
+        <w:t xml:space="preserve">- </w:t>
+      </w:r>
+      <w:proofErr w:type="spellStart"/>
+      <w:r>
+        <w:rPr>
+          <w:lang w:val="en-US"/>
+        </w:rPr>
+        <w:t>SerialServer</w:t>
+      </w:r>
+      <w:proofErr w:type="spellEnd"/>
+      <w:r>
+        <w:rPr>
+          <w:lang w:val="en-US"/>
+        </w:rPr>
+        <w:t xml:space="preserve"> class</w:t>
+      </w:r>
+    </w:p>
+    <w:p>
+      <w:pPr>
+        <w:rPr>
+          <w:lang w:val="en-US"/>
+        </w:rPr>
+      </w:pPr>
+      <w:r>
+        <w:rPr>
+          <w:lang w:val="en-US"/>
+        </w:rPr>
+        <w:tab/>
+      </w:r>
+      <w:r>
+        <w:rPr>
+          <w:lang w:val="en-US"/>
+        </w:rPr>
+        <w:tab/>
+        <w:t xml:space="preserve">- </w:t>
+      </w:r>
+      <w:proofErr w:type="spellStart"/>
+      <w:r>
+        <w:rPr>
+          <w:lang w:val="en-US"/>
+        </w:rPr>
+        <w:t>ParallelServer</w:t>
+      </w:r>
+      <w:proofErr w:type="spellEnd"/>
+      <w:r>
+        <w:rPr>
+          <w:lang w:val="en-US"/>
+        </w:rPr>
+        <w:t xml:space="preserve"> class</w:t>
+      </w:r>
+    </w:p>
+    <w:p>
+      <w:pPr>
+        <w:rPr>
+          <w:lang w:val="en-US"/>
+        </w:rPr>
+      </w:pPr>
+    </w:p>
+    <w:p>
+      <w:pPr>
+        <w:rPr>
+          <w:lang w:val="en-US"/>
+        </w:rPr>
+      </w:pPr>
+    </w:p>
+    <w:p>
+      <w:pPr>
+        <w:rPr>
+          <w:sz w:val="28"/>
+          <w:szCs w:val="28"/>
+          <w:lang w:val="en-US"/>
+        </w:rPr>
+      </w:pPr>
     </w:p>
     <w:sectPr>
       <w:pgSz w:w="11906" w:h="16838"/>

</xml_diff>